<commit_message>
fixed manual, added ms word manual
</commit_message>
<xml_diff>
--- a/Uputstvo za korišćenje softvera za ugovore Infoplana.docx
+++ b/Uputstvo za korišćenje softvera za ugovore Infoplana.docx
@@ -37,31 +37,33 @@
           <w:lang w:val="en-US"/>
         </w:rPr>
       </w:pPr>
+    </w:p>
+    <w:p>
       <w:r>
         <w:rPr>
           <w:noProof/>
         </w:rPr>
         <w:drawing>
-          <wp:anchor distT="0" distB="0" distL="114300" distR="114300" simplePos="0" relativeHeight="251646976" behindDoc="1" locked="0" layoutInCell="1" allowOverlap="1" wp14:anchorId="1A73F9DE" wp14:editId="0B5EB341">
+          <wp:anchor distT="0" distB="0" distL="114300" distR="114300" simplePos="0" relativeHeight="251655168" behindDoc="1" locked="0" layoutInCell="1" allowOverlap="1" wp14:anchorId="7388DA0F" wp14:editId="27638DA4">
             <wp:simplePos x="0" y="0"/>
             <wp:positionH relativeFrom="column">
-              <wp:posOffset>1628775</wp:posOffset>
+              <wp:posOffset>1862994</wp:posOffset>
             </wp:positionH>
             <wp:positionV relativeFrom="paragraph">
-              <wp:posOffset>304800</wp:posOffset>
+              <wp:posOffset>29210</wp:posOffset>
             </wp:positionV>
-            <wp:extent cx="3133725" cy="2310765"/>
-            <wp:effectExtent l="0" t="0" r="9525" b="0"/>
+            <wp:extent cx="2854960" cy="2087245"/>
+            <wp:effectExtent l="0" t="0" r="2540" b="8255"/>
             <wp:wrapTight wrapText="bothSides">
               <wp:wrapPolygon edited="0">
                 <wp:start x="0" y="0"/>
-                <wp:lineTo x="0" y="21369"/>
-                <wp:lineTo x="21534" y="21369"/>
-                <wp:lineTo x="21534" y="0"/>
+                <wp:lineTo x="0" y="21488"/>
+                <wp:lineTo x="21475" y="21488"/>
+                <wp:lineTo x="21475" y="0"/>
                 <wp:lineTo x="0" y="0"/>
               </wp:wrapPolygon>
             </wp:wrapTight>
-            <wp:docPr id="5" name="Picture 5"/>
+            <wp:docPr id="1" name="Picture 1"/>
             <wp:cNvGraphicFramePr>
               <a:graphicFrameLocks xmlns:a="http://schemas.openxmlformats.org/drawingml/2006/main" noChangeAspect="1"/>
             </wp:cNvGraphicFramePr>
@@ -69,7 +71,7 @@
               <a:graphicData uri="http://schemas.openxmlformats.org/drawingml/2006/picture">
                 <pic:pic xmlns:pic="http://schemas.openxmlformats.org/drawingml/2006/picture">
                   <pic:nvPicPr>
-                    <pic:cNvPr id="0" name="Picture 3"/>
+                    <pic:cNvPr id="0" name="Picture 1"/>
                     <pic:cNvPicPr>
                       <a:picLocks noChangeAspect="1" noChangeArrowheads="1"/>
                     </pic:cNvPicPr>
@@ -90,7 +92,7 @@
                   <pic:spPr bwMode="auto">
                     <a:xfrm>
                       <a:off x="0" y="0"/>
-                      <a:ext cx="3133725" cy="2310765"/>
+                      <a:ext cx="2854960" cy="2087245"/>
                     </a:xfrm>
                     <a:prstGeom prst="rect">
                       <a:avLst/>
@@ -120,7 +122,6 @@
     <w:p/>
     <w:p/>
     <w:p/>
-    <w:p/>
     <w:p>
       <w:r>
         <w:t>Nakon otvaranja programa, korisnik mora uneti svoj username i password koji su podesili kod administratora</w:t>
@@ -140,7 +141,7 @@
           <w:noProof/>
         </w:rPr>
         <w:drawing>
-          <wp:anchor distT="0" distB="0" distL="114300" distR="114300" simplePos="0" relativeHeight="251641856" behindDoc="1" locked="0" layoutInCell="1" allowOverlap="1" wp14:anchorId="38CAD69A" wp14:editId="269349E6">
+          <wp:anchor distT="0" distB="0" distL="114300" distR="114300" simplePos="0" relativeHeight="251652096" behindDoc="1" locked="0" layoutInCell="1" allowOverlap="1" wp14:anchorId="38CAD69A" wp14:editId="269349E6">
             <wp:simplePos x="0" y="0"/>
             <wp:positionH relativeFrom="column">
               <wp:posOffset>1381125</wp:posOffset>
@@ -290,7 +291,7 @@
         </w:rPr>
         <w:lastRenderedPageBreak/>
         <w:drawing>
-          <wp:anchor distT="0" distB="0" distL="114300" distR="114300" simplePos="0" relativeHeight="251651072" behindDoc="1" locked="0" layoutInCell="1" allowOverlap="1" wp14:anchorId="051EBD55" wp14:editId="152722C0">
+          <wp:anchor distT="0" distB="0" distL="114300" distR="114300" simplePos="0" relativeHeight="251653120" behindDoc="1" locked="0" layoutInCell="1" allowOverlap="1" wp14:anchorId="051EBD55" wp14:editId="152722C0">
             <wp:simplePos x="0" y="0"/>
             <wp:positionH relativeFrom="column">
               <wp:posOffset>57150</wp:posOffset>
@@ -379,7 +380,7 @@
           <w:noProof/>
         </w:rPr>
         <w:drawing>
-          <wp:anchor distT="0" distB="0" distL="114300" distR="114300" simplePos="0" relativeHeight="251655168" behindDoc="1" locked="0" layoutInCell="1" allowOverlap="1" wp14:anchorId="26299744" wp14:editId="46469154">
+          <wp:anchor distT="0" distB="0" distL="114300" distR="114300" simplePos="0" relativeHeight="251654144" behindDoc="1" locked="0" layoutInCell="1" allowOverlap="1" wp14:anchorId="26299744" wp14:editId="46469154">
             <wp:simplePos x="0" y="0"/>
             <wp:positionH relativeFrom="column">
               <wp:posOffset>429260</wp:posOffset>
@@ -560,13 +561,7 @@
         <w:rPr>
           <w:noProof/>
         </w:rPr>
-        <w:t>Dodaj“</w:t>
-      </w:r>
-      <w:r>
-        <w:rPr>
-          <w:noProof/>
-        </w:rPr>
-        <w:t xml:space="preserve"> </w:t>
+        <w:t xml:space="preserve">Dodaj“ </w:t>
       </w:r>
       <w:proofErr w:type="spellStart"/>
       <w:r>
@@ -663,25 +658,7 @@
         <w:rPr>
           <w:noProof/>
         </w:rPr>
-        <w:t>„</w:t>
-      </w:r>
-      <w:r>
-        <w:rPr>
-          <w:noProof/>
-        </w:rPr>
-        <w:t>Izmeni</w:t>
-      </w:r>
-      <w:r>
-        <w:rPr>
-          <w:noProof/>
-        </w:rPr>
-        <w:t>“</w:t>
-      </w:r>
-      <w:r>
-        <w:rPr>
-          <w:noProof/>
-        </w:rPr>
-        <w:t xml:space="preserve"> </w:t>
+        <w:t xml:space="preserve">„Izmeni“ </w:t>
       </w:r>
       <w:r>
         <w:rPr>
@@ -761,19 +738,7 @@
         <w:rPr>
           <w:noProof/>
         </w:rPr>
-        <w:t>„</w:t>
-      </w:r>
-      <w:r>
-        <w:rPr>
-          <w:noProof/>
-        </w:rPr>
-        <w:t>Obriši</w:t>
-      </w:r>
-      <w:r>
-        <w:rPr>
-          <w:noProof/>
-        </w:rPr>
-        <w:t xml:space="preserve">“ </w:t>
+        <w:t xml:space="preserve">„Obriši“ </w:t>
       </w:r>
       <w:r>
         <w:rPr>
@@ -1080,7 +1045,7 @@
           <w:lang w:val="en-US"/>
         </w:rPr>
         <w:drawing>
-          <wp:anchor distT="0" distB="0" distL="114300" distR="114300" simplePos="0" relativeHeight="251658240" behindDoc="1" locked="0" layoutInCell="1" allowOverlap="1" wp14:anchorId="17AD828D" wp14:editId="66074B10">
+          <wp:anchor distT="0" distB="0" distL="114300" distR="114300" simplePos="0" relativeHeight="251656192" behindDoc="1" locked="0" layoutInCell="1" allowOverlap="1" wp14:anchorId="17AD828D" wp14:editId="66074B10">
             <wp:simplePos x="0" y="0"/>
             <wp:positionH relativeFrom="column">
               <wp:posOffset>2181225</wp:posOffset>
@@ -1418,7 +1383,7 @@
           <w:noProof/>
         </w:rPr>
         <w:drawing>
-          <wp:anchor distT="0" distB="0" distL="114300" distR="114300" simplePos="0" relativeHeight="251665408" behindDoc="1" locked="0" layoutInCell="1" allowOverlap="1" wp14:anchorId="4D554FB9" wp14:editId="13C44F0F">
+          <wp:anchor distT="0" distB="0" distL="114300" distR="114300" simplePos="0" relativeHeight="251658240" behindDoc="1" locked="0" layoutInCell="1" allowOverlap="1" wp14:anchorId="4D554FB9" wp14:editId="13C44F0F">
             <wp:simplePos x="0" y="0"/>
             <wp:positionH relativeFrom="column">
               <wp:posOffset>1780540</wp:posOffset>
@@ -2115,21 +2080,21 @@
         </w:rPr>
         <w:lastRenderedPageBreak/>
         <w:drawing>
-          <wp:anchor distT="0" distB="0" distL="114300" distR="114300" simplePos="0" relativeHeight="251730944" behindDoc="1" locked="0" layoutInCell="1" allowOverlap="1" wp14:anchorId="27AB054C" wp14:editId="6982A47F">
+          <wp:anchor distT="0" distB="0" distL="114300" distR="114300" simplePos="0" relativeHeight="251663360" behindDoc="1" locked="0" layoutInCell="1" allowOverlap="1" wp14:anchorId="27AB054C" wp14:editId="3FCEBB3B">
             <wp:simplePos x="0" y="0"/>
             <wp:positionH relativeFrom="column">
-              <wp:posOffset>2047875</wp:posOffset>
+              <wp:posOffset>2044065</wp:posOffset>
             </wp:positionH>
             <wp:positionV relativeFrom="paragraph">
-              <wp:posOffset>-286828</wp:posOffset>
+              <wp:posOffset>-285115</wp:posOffset>
             </wp:positionV>
-            <wp:extent cx="2314575" cy="1845945"/>
-            <wp:effectExtent l="0" t="0" r="9525" b="1905"/>
+            <wp:extent cx="2314575" cy="1793875"/>
+            <wp:effectExtent l="0" t="0" r="9525" b="0"/>
             <wp:wrapTight wrapText="bothSides">
               <wp:wrapPolygon edited="0">
                 <wp:start x="0" y="0"/>
-                <wp:lineTo x="0" y="21399"/>
-                <wp:lineTo x="21511" y="21399"/>
+                <wp:lineTo x="0" y="21332"/>
+                <wp:lineTo x="21511" y="21332"/>
                 <wp:lineTo x="21511" y="0"/>
                 <wp:lineTo x="0" y="0"/>
               </wp:wrapPolygon>
@@ -2147,8 +2112,331 @@
                       <a:picLocks noChangeAspect="1" noChangeArrowheads="1"/>
                     </pic:cNvPicPr>
                   </pic:nvPicPr>
+                  <pic:blipFill rotWithShape="1">
+                    <a:blip r:embed="rId10">
+                      <a:extLst>
+                        <a:ext uri="{28A0092B-C50C-407E-A947-70E740481C1C}">
+                          <a14:useLocalDpi xmlns:a14="http://schemas.microsoft.com/office/drawing/2010/main" val="0"/>
+                        </a:ext>
+                      </a:extLst>
+                    </a:blip>
+                    <a:srcRect b="2798"/>
+                    <a:stretch/>
+                  </pic:blipFill>
+                  <pic:spPr bwMode="auto">
+                    <a:xfrm>
+                      <a:off x="0" y="0"/>
+                      <a:ext cx="2314575" cy="1793875"/>
+                    </a:xfrm>
+                    <a:prstGeom prst="rect">
+                      <a:avLst/>
+                    </a:prstGeom>
+                    <a:noFill/>
+                    <a:ln>
+                      <a:noFill/>
+                    </a:ln>
+                    <a:extLst>
+                      <a:ext uri="{53640926-AAD7-44D8-BBD7-CCE9431645EC}">
+                        <a14:shadowObscured xmlns:a14="http://schemas.microsoft.com/office/drawing/2010/main"/>
+                      </a:ext>
+                    </a:extLst>
+                  </pic:spPr>
+                </pic:pic>
+              </a:graphicData>
+            </a:graphic>
+            <wp14:sizeRelH relativeFrom="margin">
+              <wp14:pctWidth>0</wp14:pctWidth>
+            </wp14:sizeRelH>
+            <wp14:sizeRelV relativeFrom="margin">
+              <wp14:pctHeight>0</wp14:pctHeight>
+            </wp14:sizeRelV>
+          </wp:anchor>
+        </w:drawing>
+      </w:r>
+    </w:p>
+    <w:p>
+      <w:pPr>
+        <w:rPr>
+          <w:noProof/>
+        </w:rPr>
+      </w:pPr>
+    </w:p>
+    <w:p>
+      <w:pPr>
+        <w:rPr>
+          <w:noProof/>
+        </w:rPr>
+      </w:pPr>
+    </w:p>
+    <w:p>
+      <w:pPr>
+        <w:rPr>
+          <w:noProof/>
+        </w:rPr>
+      </w:pPr>
+    </w:p>
+    <w:p>
+      <w:pPr>
+        <w:rPr>
+          <w:noProof/>
+        </w:rPr>
+      </w:pPr>
+    </w:p>
+    <w:p>
+      <w:pPr>
+        <w:rPr>
+          <w:noProof/>
+        </w:rPr>
+      </w:pPr>
+      <w:r>
+        <w:rPr>
+          <w:noProof/>
+        </w:rPr>
+        <w:t>Korisnik</w:t>
+      </w:r>
+      <w:r>
+        <w:rPr>
+          <w:noProof/>
+        </w:rPr>
+        <w:t xml:space="preserve"> može da radi sve osnovne funkcionalnosti, ali ne može da </w:t>
+      </w:r>
+      <w:r>
+        <w:rPr>
+          <w:noProof/>
+        </w:rPr>
+        <w:t xml:space="preserve">dodaje, menja ili </w:t>
+      </w:r>
+      <w:r>
+        <w:rPr>
+          <w:noProof/>
+        </w:rPr>
+        <w:t xml:space="preserve">briše </w:t>
+      </w:r>
+      <w:r>
+        <w:rPr>
+          <w:noProof/>
+        </w:rPr>
+        <w:t xml:space="preserve">tabele opština, tipova ugovora i korisnika </w:t>
+      </w:r>
+      <w:r>
+        <w:rPr>
+          <w:noProof/>
+        </w:rPr>
+        <w:t>za razliku od administratora koji može sve da radi. Turista može samo da gleda tabele i vrši pretragu nad ugovorima.</w:t>
+      </w:r>
+    </w:p>
+    <w:p>
+      <w:pPr>
+        <w:rPr>
+          <w:lang w:val="en-US"/>
+        </w:rPr>
+      </w:pPr>
+      <w:r>
+        <w:rPr>
+          <w:lang w:val="en-US"/>
+        </w:rPr>
+        <w:t xml:space="preserve">Sa </w:t>
+      </w:r>
+      <w:proofErr w:type="spellStart"/>
+      <w:r>
+        <w:rPr>
+          <w:lang w:val="en-US"/>
+        </w:rPr>
+        <w:t>glavnog</w:t>
+      </w:r>
+      <w:proofErr w:type="spellEnd"/>
+      <w:r>
+        <w:rPr>
+          <w:lang w:val="en-US"/>
+        </w:rPr>
+        <w:t xml:space="preserve"> </w:t>
+      </w:r>
+      <w:proofErr w:type="spellStart"/>
+      <w:r>
+        <w:rPr>
+          <w:lang w:val="en-US"/>
+        </w:rPr>
+        <w:t>menija</w:t>
+      </w:r>
+      <w:proofErr w:type="spellEnd"/>
+      <w:r>
+        <w:rPr>
+          <w:lang w:val="en-US"/>
+        </w:rPr>
+        <w:t xml:space="preserve"> </w:t>
+      </w:r>
+      <w:proofErr w:type="spellStart"/>
+      <w:r>
+        <w:rPr>
+          <w:lang w:val="en-US"/>
+        </w:rPr>
+        <w:t>k</w:t>
+      </w:r>
+      <w:r>
+        <w:rPr>
+          <w:lang w:val="en-US"/>
+        </w:rPr>
+        <w:t>likom</w:t>
+      </w:r>
+      <w:proofErr w:type="spellEnd"/>
+      <w:r>
+        <w:rPr>
+          <w:lang w:val="en-US"/>
+        </w:rPr>
+        <w:t xml:space="preserve"> </w:t>
+      </w:r>
+      <w:proofErr w:type="spellStart"/>
+      <w:r>
+        <w:rPr>
+          <w:lang w:val="en-US"/>
+        </w:rPr>
+        <w:t>na</w:t>
+      </w:r>
+      <w:proofErr w:type="spellEnd"/>
+      <w:r>
+        <w:rPr>
+          <w:lang w:val="en-US"/>
+        </w:rPr>
+        <w:t xml:space="preserve"> </w:t>
+      </w:r>
+      <w:proofErr w:type="spellStart"/>
+      <w:r>
+        <w:rPr>
+          <w:lang w:val="en-US"/>
+        </w:rPr>
+        <w:t>dugme</w:t>
+      </w:r>
+      <w:proofErr w:type="spellEnd"/>
+      <w:r>
+        <w:rPr>
+          <w:lang w:val="en-US"/>
+        </w:rPr>
+        <w:t xml:space="preserve"> </w:t>
+      </w:r>
+      <w:r>
+        <w:t>„</w:t>
+      </w:r>
+      <w:proofErr w:type="gramStart"/>
+      <w:r>
+        <w:t xml:space="preserve">Ugovori“ </w:t>
+      </w:r>
+      <w:proofErr w:type="spellStart"/>
+      <w:r>
+        <w:rPr>
+          <w:lang w:val="en-US"/>
+        </w:rPr>
+        <w:t>otvara</w:t>
+      </w:r>
+      <w:proofErr w:type="spellEnd"/>
+      <w:proofErr w:type="gramEnd"/>
+      <w:r>
+        <w:rPr>
+          <w:lang w:val="en-US"/>
+        </w:rPr>
+        <w:t xml:space="preserve"> se forma </w:t>
+      </w:r>
+      <w:proofErr w:type="spellStart"/>
+      <w:r>
+        <w:rPr>
+          <w:lang w:val="en-US"/>
+        </w:rPr>
+        <w:t>sa</w:t>
+      </w:r>
+      <w:proofErr w:type="spellEnd"/>
+      <w:r>
+        <w:rPr>
+          <w:lang w:val="en-US"/>
+        </w:rPr>
+        <w:t xml:space="preserve"> </w:t>
+      </w:r>
+      <w:proofErr w:type="spellStart"/>
+      <w:r>
+        <w:rPr>
+          <w:lang w:val="en-US"/>
+        </w:rPr>
+        <w:t>prikazom</w:t>
+      </w:r>
+      <w:proofErr w:type="spellEnd"/>
+      <w:r>
+        <w:rPr>
+          <w:lang w:val="en-US"/>
+        </w:rPr>
+        <w:t xml:space="preserve"> </w:t>
+      </w:r>
+      <w:proofErr w:type="spellStart"/>
+      <w:r>
+        <w:rPr>
+          <w:lang w:val="en-US"/>
+        </w:rPr>
+        <w:t>svih</w:t>
+      </w:r>
+      <w:proofErr w:type="spellEnd"/>
+      <w:r>
+        <w:rPr>
+          <w:lang w:val="en-US"/>
+        </w:rPr>
+        <w:t xml:space="preserve"> </w:t>
+      </w:r>
+      <w:proofErr w:type="spellStart"/>
+      <w:r>
+        <w:rPr>
+          <w:lang w:val="en-US"/>
+        </w:rPr>
+        <w:t>ugovora</w:t>
+      </w:r>
+      <w:proofErr w:type="spellEnd"/>
+      <w:r>
+        <w:rPr>
+          <w:lang w:val="en-US"/>
+        </w:rPr>
+        <w:t>:</w:t>
+      </w:r>
+    </w:p>
+    <w:p>
+      <w:pPr>
+        <w:rPr>
+          <w:lang w:val="en-US"/>
+        </w:rPr>
+      </w:pPr>
+      <w:r>
+        <w:rPr>
+          <w:noProof/>
+        </w:rPr>
+        <w:drawing>
+          <wp:anchor distT="0" distB="0" distL="114300" distR="114300" simplePos="0" relativeHeight="251657216" behindDoc="1" locked="0" layoutInCell="1" allowOverlap="1" wp14:anchorId="3E255008" wp14:editId="1492BFBC">
+            <wp:simplePos x="0" y="0"/>
+            <wp:positionH relativeFrom="column">
+              <wp:posOffset>128905</wp:posOffset>
+            </wp:positionH>
+            <wp:positionV relativeFrom="paragraph">
+              <wp:posOffset>19685</wp:posOffset>
+            </wp:positionV>
+            <wp:extent cx="6495415" cy="3022600"/>
+            <wp:effectExtent l="0" t="0" r="635" b="6350"/>
+            <wp:wrapTight wrapText="bothSides">
+              <wp:wrapPolygon edited="0">
+                <wp:start x="0" y="0"/>
+                <wp:lineTo x="0" y="21509"/>
+                <wp:lineTo x="21539" y="21509"/>
+                <wp:lineTo x="21539" y="0"/>
+                <wp:lineTo x="0" y="0"/>
+              </wp:wrapPolygon>
+            </wp:wrapTight>
+            <wp:docPr id="2" name="Picture 2"/>
+            <wp:cNvGraphicFramePr>
+              <a:graphicFrameLocks xmlns:a="http://schemas.openxmlformats.org/drawingml/2006/main" noChangeAspect="1"/>
+            </wp:cNvGraphicFramePr>
+            <a:graphic xmlns:a="http://schemas.openxmlformats.org/drawingml/2006/main">
+              <a:graphicData uri="http://schemas.openxmlformats.org/drawingml/2006/picture">
+                <pic:pic xmlns:pic="http://schemas.openxmlformats.org/drawingml/2006/picture">
+                  <pic:nvPicPr>
+                    <pic:cNvPr id="0" name="Picture 2"/>
+                    <pic:cNvPicPr>
+                      <a:picLocks noChangeAspect="1" noChangeArrowheads="1"/>
+                    </pic:cNvPicPr>
+                  </pic:nvPicPr>
                   <pic:blipFill>
-                    <a:blip r:embed="rId10">
+                    <a:blip r:embed="rId11">
                       <a:extLst>
                         <a:ext uri="{28A0092B-C50C-407E-A947-70E740481C1C}">
                           <a14:useLocalDpi xmlns:a14="http://schemas.microsoft.com/office/drawing/2010/main" val="0"/>
@@ -2163,7 +2451,7 @@
                   <pic:spPr bwMode="auto">
                     <a:xfrm>
                       <a:off x="0" y="0"/>
-                      <a:ext cx="2314575" cy="1845945"/>
+                      <a:ext cx="6495415" cy="3022600"/>
                     </a:xfrm>
                     <a:prstGeom prst="rect">
                       <a:avLst/>
@@ -2189,520 +2477,200 @@
     <w:p>
       <w:pPr>
         <w:rPr>
-          <w:noProof/>
-        </w:rPr>
-      </w:pPr>
-    </w:p>
-    <w:p>
-      <w:pPr>
-        <w:rPr>
-          <w:noProof/>
-        </w:rPr>
-      </w:pPr>
-    </w:p>
-    <w:p>
-      <w:pPr>
-        <w:rPr>
-          <w:noProof/>
-        </w:rPr>
-      </w:pPr>
-    </w:p>
-    <w:p>
-      <w:pPr>
-        <w:rPr>
-          <w:noProof/>
-        </w:rPr>
-      </w:pPr>
-    </w:p>
-    <w:p>
-      <w:pPr>
-        <w:rPr>
-          <w:noProof/>
-        </w:rPr>
-      </w:pPr>
-      <w:r>
-        <w:rPr>
-          <w:noProof/>
-        </w:rPr>
-        <w:t>Korisnik</w:t>
-      </w:r>
-      <w:r>
-        <w:rPr>
-          <w:noProof/>
-        </w:rPr>
-        <w:t xml:space="preserve"> može da radi sve osnovne funkcionalnosti, ali ne može da </w:t>
-      </w:r>
-      <w:r>
-        <w:rPr>
-          <w:noProof/>
-        </w:rPr>
-        <w:t xml:space="preserve">dodaje, menja ili </w:t>
-      </w:r>
-      <w:r>
-        <w:rPr>
-          <w:noProof/>
-        </w:rPr>
-        <w:t xml:space="preserve">briše </w:t>
-      </w:r>
-      <w:r>
-        <w:rPr>
-          <w:noProof/>
-        </w:rPr>
-        <w:t xml:space="preserve">tabele opština, tipova ugovora i korisnika </w:t>
-      </w:r>
-      <w:r>
-        <w:rPr>
-          <w:noProof/>
-        </w:rPr>
-        <w:t>za razliku od administratora koji može sve da radi. Turista može samo da gleda tabele i vrši pretragu nad ugovorima.</w:t>
-      </w:r>
-    </w:p>
-    <w:p>
-      <w:pPr>
-        <w:rPr>
-          <w:lang w:val="en-US"/>
-        </w:rPr>
-      </w:pPr>
+          <w:lang w:val="en-US"/>
+        </w:rPr>
+      </w:pPr>
+    </w:p>
+    <w:p>
+      <w:pPr>
+        <w:rPr>
+          <w:lang w:val="en-US"/>
+        </w:rPr>
+      </w:pPr>
+    </w:p>
+    <w:p>
+      <w:pPr>
+        <w:rPr>
+          <w:lang w:val="en-US"/>
+        </w:rPr>
+      </w:pPr>
+    </w:p>
+    <w:p>
+      <w:pPr>
+        <w:rPr>
+          <w:noProof/>
+        </w:rPr>
+      </w:pPr>
+    </w:p>
+    <w:p>
+      <w:pPr>
+        <w:rPr>
+          <w:lang w:val="en-US"/>
+        </w:rPr>
+      </w:pPr>
+    </w:p>
+    <w:p>
+      <w:pPr>
+        <w:rPr>
+          <w:lang w:val="en-US"/>
+        </w:rPr>
+      </w:pPr>
+    </w:p>
+    <w:p>
+      <w:pPr>
+        <w:rPr>
+          <w:lang w:val="en-US"/>
+        </w:rPr>
+      </w:pPr>
+    </w:p>
+    <w:p>
+      <w:pPr>
+        <w:rPr>
+          <w:lang w:val="en-US"/>
+        </w:rPr>
+      </w:pPr>
+    </w:p>
+    <w:p>
+      <w:pPr>
+        <w:rPr>
+          <w:lang w:val="en-US"/>
+        </w:rPr>
+      </w:pPr>
+    </w:p>
+    <w:p>
+      <w:proofErr w:type="spellStart"/>
+      <w:r>
+        <w:rPr>
+          <w:lang w:val="en-US"/>
+        </w:rPr>
+        <w:t>Ugovori</w:t>
+      </w:r>
+      <w:proofErr w:type="spellEnd"/>
+      <w:r>
+        <w:rPr>
+          <w:lang w:val="en-US"/>
+        </w:rPr>
+        <w:t xml:space="preserve"> </w:t>
+      </w:r>
+      <w:proofErr w:type="spellStart"/>
+      <w:r>
+        <w:rPr>
+          <w:lang w:val="en-US"/>
+        </w:rPr>
+        <w:t>su</w:t>
+      </w:r>
+      <w:proofErr w:type="spellEnd"/>
+      <w:r>
+        <w:rPr>
+          <w:lang w:val="en-US"/>
+        </w:rPr>
+        <w:t xml:space="preserve"> </w:t>
+      </w:r>
+      <w:proofErr w:type="spellStart"/>
+      <w:r>
+        <w:rPr>
+          <w:lang w:val="en-US"/>
+        </w:rPr>
+        <w:t>obojeni</w:t>
+      </w:r>
+      <w:proofErr w:type="spellEnd"/>
+      <w:r>
+        <w:rPr>
+          <w:lang w:val="en-US"/>
+        </w:rPr>
+        <w:t xml:space="preserve"> u </w:t>
+      </w:r>
+      <w:proofErr w:type="spellStart"/>
+      <w:r>
+        <w:rPr>
+          <w:lang w:val="en-US"/>
+        </w:rPr>
+        <w:t>skladu</w:t>
+      </w:r>
+      <w:proofErr w:type="spellEnd"/>
+      <w:r>
+        <w:rPr>
+          <w:lang w:val="en-US"/>
+        </w:rPr>
+        <w:t xml:space="preserve"> </w:t>
+      </w:r>
+      <w:proofErr w:type="spellStart"/>
+      <w:r>
+        <w:rPr>
+          <w:lang w:val="en-US"/>
+        </w:rPr>
+        <w:t>sa</w:t>
+      </w:r>
+      <w:proofErr w:type="spellEnd"/>
+      <w:r>
+        <w:rPr>
+          <w:lang w:val="en-US"/>
+        </w:rPr>
+        <w:t xml:space="preserve"> </w:t>
+      </w:r>
+      <w:proofErr w:type="spellStart"/>
+      <w:r>
+        <w:rPr>
+          <w:lang w:val="en-US"/>
+        </w:rPr>
+        <w:t>poljem</w:t>
+      </w:r>
+      <w:proofErr w:type="spellEnd"/>
+      <w:r>
+        <w:rPr>
+          <w:lang w:val="en-US"/>
+        </w:rPr>
+        <w:t xml:space="preserve"> </w:t>
+      </w:r>
+      <w:r>
+        <w:t>„</w:t>
+      </w:r>
+      <w:proofErr w:type="gramStart"/>
+      <w:r>
+        <w:t>status“</w:t>
+      </w:r>
+      <w:proofErr w:type="gramEnd"/>
+      <w:r>
+        <w:t xml:space="preserve">. </w:t>
+      </w:r>
+      <w:r>
+        <w:t xml:space="preserve">Podaci u tabelama na svakoj formi mogu da se sortiraju klikom na ime željene kolone. </w:t>
+      </w:r>
+      <w:r>
+        <w:t>Korisnici mogu da vrše pretragu ugovora po svim poljima</w:t>
+      </w:r>
+      <w:r>
+        <w:t xml:space="preserve">. Brojni i datumski podaci mogu se pretraživati sa </w:t>
+      </w:r>
+      <w:r>
+        <w:t>znakovima poređenja</w:t>
+      </w:r>
+      <w:r>
+        <w:t xml:space="preserve">. Klikom na </w:t>
+      </w:r>
+      <w:r>
+        <w:t>kvadratiće</w:t>
+      </w:r>
+      <w:r>
+        <w:t xml:space="preserve"> ispred polja za datume se oni uključuju/isključuju </w:t>
+      </w:r>
+      <w:r>
+        <w:t xml:space="preserve">iz </w:t>
+      </w:r>
+      <w:r>
+        <w:t>pretrage. Pretraga se vrši na dugme „Pretraga“. Dugme „Osveži“ ponovo učitava celu tabelu. „Istorija Promena“ prikazuje istoriju promena svakog polja za izabrani ugovor koji se bira klikom na red u tabeli</w:t>
+      </w:r>
+      <w:r>
+        <w:t>:</w:t>
+      </w:r>
+    </w:p>
+    <w:p>
       <w:r>
         <w:rPr>
           <w:noProof/>
         </w:rPr>
         <w:drawing>
-          <wp:anchor distT="0" distB="0" distL="114300" distR="114300" simplePos="0" relativeHeight="251674624" behindDoc="1" locked="0" layoutInCell="1" allowOverlap="1" wp14:anchorId="51F9B6BA" wp14:editId="13B18851">
-            <wp:simplePos x="0" y="0"/>
-            <wp:positionH relativeFrom="column">
-              <wp:posOffset>-25400</wp:posOffset>
-            </wp:positionH>
-            <wp:positionV relativeFrom="paragraph">
-              <wp:posOffset>295095</wp:posOffset>
-            </wp:positionV>
-            <wp:extent cx="6650355" cy="3097530"/>
-            <wp:effectExtent l="0" t="0" r="0" b="7620"/>
-            <wp:wrapTight wrapText="bothSides">
-              <wp:wrapPolygon edited="0">
-                <wp:start x="0" y="0"/>
-                <wp:lineTo x="0" y="21520"/>
-                <wp:lineTo x="21532" y="21520"/>
-                <wp:lineTo x="21532" y="0"/>
-                <wp:lineTo x="0" y="0"/>
-              </wp:wrapPolygon>
-            </wp:wrapTight>
-            <wp:docPr id="12" name="Picture 12"/>
-            <wp:cNvGraphicFramePr>
-              <a:graphicFrameLocks xmlns:a="http://schemas.openxmlformats.org/drawingml/2006/main" noChangeAspect="1"/>
-            </wp:cNvGraphicFramePr>
-            <a:graphic xmlns:a="http://schemas.openxmlformats.org/drawingml/2006/main">
-              <a:graphicData uri="http://schemas.openxmlformats.org/drawingml/2006/picture">
-                <pic:pic xmlns:pic="http://schemas.openxmlformats.org/drawingml/2006/picture">
-                  <pic:nvPicPr>
-                    <pic:cNvPr id="0" name="Picture 10"/>
-                    <pic:cNvPicPr>
-                      <a:picLocks noChangeAspect="1" noChangeArrowheads="1"/>
-                    </pic:cNvPicPr>
-                  </pic:nvPicPr>
-                  <pic:blipFill>
-                    <a:blip r:embed="rId11" cstate="print">
-                      <a:extLst>
-                        <a:ext uri="{28A0092B-C50C-407E-A947-70E740481C1C}">
-                          <a14:useLocalDpi xmlns:a14="http://schemas.microsoft.com/office/drawing/2010/main" val="0"/>
-                        </a:ext>
-                      </a:extLst>
-                    </a:blip>
-                    <a:srcRect/>
-                    <a:stretch>
-                      <a:fillRect/>
-                    </a:stretch>
-                  </pic:blipFill>
-                  <pic:spPr bwMode="auto">
-                    <a:xfrm>
-                      <a:off x="0" y="0"/>
-                      <a:ext cx="6650355" cy="3097530"/>
-                    </a:xfrm>
-                    <a:prstGeom prst="rect">
-                      <a:avLst/>
-                    </a:prstGeom>
-                    <a:noFill/>
-                    <a:ln>
-                      <a:noFill/>
-                    </a:ln>
-                  </pic:spPr>
-                </pic:pic>
-              </a:graphicData>
-            </a:graphic>
-            <wp14:sizeRelH relativeFrom="margin">
-              <wp14:pctWidth>0</wp14:pctWidth>
-            </wp14:sizeRelH>
-            <wp14:sizeRelV relativeFrom="margin">
-              <wp14:pctHeight>0</wp14:pctHeight>
-            </wp14:sizeRelV>
-          </wp:anchor>
-        </w:drawing>
-      </w:r>
-      <w:r>
-        <w:rPr>
-          <w:lang w:val="en-US"/>
-        </w:rPr>
-        <w:t xml:space="preserve">Sa </w:t>
-      </w:r>
-      <w:proofErr w:type="spellStart"/>
-      <w:r>
-        <w:rPr>
-          <w:lang w:val="en-US"/>
-        </w:rPr>
-        <w:t>glavnog</w:t>
-      </w:r>
-      <w:proofErr w:type="spellEnd"/>
-      <w:r>
-        <w:rPr>
-          <w:lang w:val="en-US"/>
-        </w:rPr>
-        <w:t xml:space="preserve"> </w:t>
-      </w:r>
-      <w:proofErr w:type="spellStart"/>
-      <w:r>
-        <w:rPr>
-          <w:lang w:val="en-US"/>
-        </w:rPr>
-        <w:t>menija</w:t>
-      </w:r>
-      <w:proofErr w:type="spellEnd"/>
-      <w:r>
-        <w:rPr>
-          <w:lang w:val="en-US"/>
-        </w:rPr>
-        <w:t xml:space="preserve"> </w:t>
-      </w:r>
-      <w:proofErr w:type="spellStart"/>
-      <w:r>
-        <w:rPr>
-          <w:lang w:val="en-US"/>
-        </w:rPr>
-        <w:t>k</w:t>
-      </w:r>
-      <w:r>
-        <w:rPr>
-          <w:lang w:val="en-US"/>
-        </w:rPr>
-        <w:t>likom</w:t>
-      </w:r>
-      <w:proofErr w:type="spellEnd"/>
-      <w:r>
-        <w:rPr>
-          <w:lang w:val="en-US"/>
-        </w:rPr>
-        <w:t xml:space="preserve"> </w:t>
-      </w:r>
-      <w:proofErr w:type="spellStart"/>
-      <w:r>
-        <w:rPr>
-          <w:lang w:val="en-US"/>
-        </w:rPr>
-        <w:t>na</w:t>
-      </w:r>
-      <w:proofErr w:type="spellEnd"/>
-      <w:r>
-        <w:rPr>
-          <w:lang w:val="en-US"/>
-        </w:rPr>
-        <w:t xml:space="preserve"> </w:t>
-      </w:r>
-      <w:proofErr w:type="spellStart"/>
-      <w:r>
-        <w:rPr>
-          <w:lang w:val="en-US"/>
-        </w:rPr>
-        <w:t>dugme</w:t>
-      </w:r>
-      <w:proofErr w:type="spellEnd"/>
-      <w:r>
-        <w:rPr>
-          <w:lang w:val="en-US"/>
-        </w:rPr>
-        <w:t xml:space="preserve"> </w:t>
-      </w:r>
-      <w:r>
-        <w:t>„</w:t>
-      </w:r>
-      <w:proofErr w:type="gramStart"/>
-      <w:r>
-        <w:t xml:space="preserve">Ugovori“ </w:t>
-      </w:r>
-      <w:proofErr w:type="spellStart"/>
-      <w:r>
-        <w:rPr>
-          <w:lang w:val="en-US"/>
-        </w:rPr>
-        <w:t>otvara</w:t>
-      </w:r>
-      <w:proofErr w:type="spellEnd"/>
-      <w:proofErr w:type="gramEnd"/>
-      <w:r>
-        <w:rPr>
-          <w:lang w:val="en-US"/>
-        </w:rPr>
-        <w:t xml:space="preserve"> se forma </w:t>
-      </w:r>
-      <w:proofErr w:type="spellStart"/>
-      <w:r>
-        <w:rPr>
-          <w:lang w:val="en-US"/>
-        </w:rPr>
-        <w:t>sa</w:t>
-      </w:r>
-      <w:proofErr w:type="spellEnd"/>
-      <w:r>
-        <w:rPr>
-          <w:lang w:val="en-US"/>
-        </w:rPr>
-        <w:t xml:space="preserve"> </w:t>
-      </w:r>
-      <w:proofErr w:type="spellStart"/>
-      <w:r>
-        <w:rPr>
-          <w:lang w:val="en-US"/>
-        </w:rPr>
-        <w:t>prikazom</w:t>
-      </w:r>
-      <w:proofErr w:type="spellEnd"/>
-      <w:r>
-        <w:rPr>
-          <w:lang w:val="en-US"/>
-        </w:rPr>
-        <w:t xml:space="preserve"> </w:t>
-      </w:r>
-      <w:proofErr w:type="spellStart"/>
-      <w:r>
-        <w:rPr>
-          <w:lang w:val="en-US"/>
-        </w:rPr>
-        <w:t>svih</w:t>
-      </w:r>
-      <w:proofErr w:type="spellEnd"/>
-      <w:r>
-        <w:rPr>
-          <w:lang w:val="en-US"/>
-        </w:rPr>
-        <w:t xml:space="preserve"> </w:t>
-      </w:r>
-      <w:proofErr w:type="spellStart"/>
-      <w:r>
-        <w:rPr>
-          <w:lang w:val="en-US"/>
-        </w:rPr>
-        <w:t>ugovora</w:t>
-      </w:r>
-      <w:proofErr w:type="spellEnd"/>
-      <w:r>
-        <w:rPr>
-          <w:lang w:val="en-US"/>
-        </w:rPr>
-        <w:t>:</w:t>
-      </w:r>
-    </w:p>
-    <w:p>
-      <w:pPr>
-        <w:rPr>
-          <w:lang w:val="en-US"/>
-        </w:rPr>
-      </w:pPr>
-    </w:p>
-    <w:p>
-      <w:pPr>
-        <w:rPr>
-          <w:lang w:val="en-US"/>
-        </w:rPr>
-      </w:pPr>
-    </w:p>
-    <w:p>
-      <w:pPr>
-        <w:rPr>
-          <w:lang w:val="en-US"/>
-        </w:rPr>
-      </w:pPr>
-    </w:p>
-    <w:p>
-      <w:pPr>
-        <w:rPr>
-          <w:lang w:val="en-US"/>
-        </w:rPr>
-      </w:pPr>
-    </w:p>
-    <w:p>
-      <w:pPr>
-        <w:rPr>
-          <w:noProof/>
-        </w:rPr>
-      </w:pPr>
-    </w:p>
-    <w:p>
-      <w:pPr>
-        <w:rPr>
-          <w:lang w:val="en-US"/>
-        </w:rPr>
-      </w:pPr>
-    </w:p>
-    <w:p>
-      <w:pPr>
-        <w:rPr>
-          <w:lang w:val="en-US"/>
-        </w:rPr>
-      </w:pPr>
-    </w:p>
-    <w:p>
-      <w:pPr>
-        <w:rPr>
-          <w:lang w:val="en-US"/>
-        </w:rPr>
-      </w:pPr>
-    </w:p>
-    <w:p>
-      <w:pPr>
-        <w:rPr>
-          <w:lang w:val="en-US"/>
-        </w:rPr>
-      </w:pPr>
-    </w:p>
-    <w:p>
-      <w:pPr>
-        <w:rPr>
-          <w:lang w:val="en-US"/>
-        </w:rPr>
-      </w:pPr>
-    </w:p>
-    <w:p>
-      <w:proofErr w:type="spellStart"/>
-      <w:r>
-        <w:rPr>
-          <w:lang w:val="en-US"/>
-        </w:rPr>
-        <w:t>Ugovori</w:t>
-      </w:r>
-      <w:proofErr w:type="spellEnd"/>
-      <w:r>
-        <w:rPr>
-          <w:lang w:val="en-US"/>
-        </w:rPr>
-        <w:t xml:space="preserve"> </w:t>
-      </w:r>
-      <w:proofErr w:type="spellStart"/>
-      <w:r>
-        <w:rPr>
-          <w:lang w:val="en-US"/>
-        </w:rPr>
-        <w:t>su</w:t>
-      </w:r>
-      <w:proofErr w:type="spellEnd"/>
-      <w:r>
-        <w:rPr>
-          <w:lang w:val="en-US"/>
-        </w:rPr>
-        <w:t xml:space="preserve"> </w:t>
-      </w:r>
-      <w:proofErr w:type="spellStart"/>
-      <w:r>
-        <w:rPr>
-          <w:lang w:val="en-US"/>
-        </w:rPr>
-        <w:t>obojeni</w:t>
-      </w:r>
-      <w:proofErr w:type="spellEnd"/>
-      <w:r>
-        <w:rPr>
-          <w:lang w:val="en-US"/>
-        </w:rPr>
-        <w:t xml:space="preserve"> u </w:t>
-      </w:r>
-      <w:proofErr w:type="spellStart"/>
-      <w:r>
-        <w:rPr>
-          <w:lang w:val="en-US"/>
-        </w:rPr>
-        <w:t>skladu</w:t>
-      </w:r>
-      <w:proofErr w:type="spellEnd"/>
-      <w:r>
-        <w:rPr>
-          <w:lang w:val="en-US"/>
-        </w:rPr>
-        <w:t xml:space="preserve"> </w:t>
-      </w:r>
-      <w:proofErr w:type="spellStart"/>
-      <w:r>
-        <w:rPr>
-          <w:lang w:val="en-US"/>
-        </w:rPr>
-        <w:t>sa</w:t>
-      </w:r>
-      <w:proofErr w:type="spellEnd"/>
-      <w:r>
-        <w:rPr>
-          <w:lang w:val="en-US"/>
-        </w:rPr>
-        <w:t xml:space="preserve"> </w:t>
-      </w:r>
-      <w:proofErr w:type="spellStart"/>
-      <w:r>
-        <w:rPr>
-          <w:lang w:val="en-US"/>
-        </w:rPr>
-        <w:t>poljem</w:t>
-      </w:r>
-      <w:proofErr w:type="spellEnd"/>
-      <w:r>
-        <w:rPr>
-          <w:lang w:val="en-US"/>
-        </w:rPr>
-        <w:t xml:space="preserve"> </w:t>
-      </w:r>
-      <w:r>
-        <w:t>„</w:t>
-      </w:r>
-      <w:proofErr w:type="gramStart"/>
-      <w:r>
-        <w:t>status“</w:t>
-      </w:r>
-      <w:proofErr w:type="gramEnd"/>
-      <w:r>
-        <w:t xml:space="preserve">. </w:t>
-      </w:r>
-      <w:r>
-        <w:t xml:space="preserve">Podaci u tabelama na svakoj formi mogu da se sortiraju klikom na ime željene kolone. </w:t>
-      </w:r>
-      <w:r>
-        <w:t>Korisnici mogu da vrše pretragu ugovora po svim poljima</w:t>
-      </w:r>
-      <w:r>
-        <w:t>. Brojni i datumski podaci mogu se pretraživati sa „manje, veće i</w:t>
-      </w:r>
-      <w:r>
-        <w:t>li</w:t>
-      </w:r>
-      <w:r>
-        <w:t xml:space="preserve"> jednako“. Klikom na </w:t>
-      </w:r>
-      <w:r>
-        <w:t>kvadratiće</w:t>
-      </w:r>
-      <w:r>
-        <w:t xml:space="preserve"> ispred polja za datume se oni uključuju/isključuju </w:t>
-      </w:r>
-      <w:r>
-        <w:t xml:space="preserve">iz </w:t>
-      </w:r>
-      <w:r>
-        <w:t>pretrage. Pretraga se vrši na dugme „Pretraga“. Dugme „Osveži“ ponovo učitava celu tabelu. „Istorija Promena“ prikazuje istoriju promena svakog polja za izabrani ugovor koji se bira klikom na red u tabeli</w:t>
-      </w:r>
-      <w:r>
-        <w:t>:</w:t>
-      </w:r>
-    </w:p>
-    <w:p>
-      <w:r>
-        <w:rPr>
-          <w:noProof/>
-        </w:rPr>
-        <w:drawing>
-          <wp:anchor distT="0" distB="0" distL="114300" distR="114300" simplePos="0" relativeHeight="251683840" behindDoc="1" locked="0" layoutInCell="1" allowOverlap="1" wp14:anchorId="5058B6C8" wp14:editId="4CEDCFFD">
+          <wp:anchor distT="0" distB="0" distL="114300" distR="114300" simplePos="0" relativeHeight="251659264" behindDoc="1" locked="0" layoutInCell="1" allowOverlap="1" wp14:anchorId="5058B6C8" wp14:editId="4CEDCFFD">
             <wp:simplePos x="0" y="0"/>
             <wp:positionH relativeFrom="column">
               <wp:posOffset>750294</wp:posOffset>
@@ -2790,7 +2758,7 @@
           <w:noProof/>
         </w:rPr>
         <w:drawing>
-          <wp:anchor distT="0" distB="0" distL="114300" distR="114300" simplePos="0" relativeHeight="251686912" behindDoc="1" locked="0" layoutInCell="1" allowOverlap="1" wp14:anchorId="0B716BA1" wp14:editId="6E0194B5">
+          <wp:anchor distT="0" distB="0" distL="114300" distR="114300" simplePos="0" relativeHeight="251660288" behindDoc="1" locked="0" layoutInCell="1" allowOverlap="1" wp14:anchorId="0B716BA1" wp14:editId="6E0194B5">
             <wp:simplePos x="0" y="0"/>
             <wp:positionH relativeFrom="column">
               <wp:posOffset>818683</wp:posOffset>
@@ -2931,7 +2899,7 @@
           <w:noProof/>
         </w:rPr>
         <w:drawing>
-          <wp:anchor distT="0" distB="0" distL="114300" distR="114300" simplePos="0" relativeHeight="251697152" behindDoc="1" locked="0" layoutInCell="1" allowOverlap="1" wp14:anchorId="58CC4BCF" wp14:editId="3A7C8096">
+          <wp:anchor distT="0" distB="0" distL="114300" distR="114300" simplePos="0" relativeHeight="251661312" behindDoc="1" locked="0" layoutInCell="1" allowOverlap="1" wp14:anchorId="58CC4BCF" wp14:editId="3A7C8096">
             <wp:simplePos x="0" y="0"/>
             <wp:positionH relativeFrom="column">
               <wp:posOffset>1033540</wp:posOffset>
@@ -3044,7 +3012,7 @@
           <w:noProof/>
         </w:rPr>
         <w:drawing>
-          <wp:anchor distT="0" distB="0" distL="114300" distR="114300" simplePos="0" relativeHeight="251700224" behindDoc="1" locked="0" layoutInCell="1" allowOverlap="1" wp14:anchorId="426A1C37" wp14:editId="39594291">
+          <wp:anchor distT="0" distB="0" distL="114300" distR="114300" simplePos="0" relativeHeight="251662336" behindDoc="1" locked="0" layoutInCell="1" allowOverlap="1" wp14:anchorId="426A1C37" wp14:editId="39594291">
             <wp:simplePos x="0" y="0"/>
             <wp:positionH relativeFrom="column">
               <wp:posOffset>939800</wp:posOffset>

</xml_diff>